<commit_message>
add instructions on how to commit to repository to the file: Tutorial GIT main workflow.docx
</commit_message>
<xml_diff>
--- a/Tutorial GIT main workflow.docx
+++ b/Tutorial GIT main workflow.docx
@@ -70,21 +70,7 @@
         <w:rPr>
           <w:lang w:val="en-GB"/>
         </w:rPr>
-        <w:t xml:space="preserve">Type git </w:t>
-      </w:r>
-      <w:proofErr w:type="spellStart"/>
-      <w:r>
-        <w:rPr>
-          <w:lang w:val="en-GB"/>
-        </w:rPr>
-        <w:t>init</w:t>
-      </w:r>
-      <w:proofErr w:type="spellEnd"/>
-      <w:r>
-        <w:rPr>
-          <w:lang w:val="en-GB"/>
-        </w:rPr>
-        <w:t xml:space="preserve"> and press enter</w:t>
+        <w:t>Type git init and press enter</w:t>
       </w:r>
     </w:p>
     <w:p>
@@ -170,21 +156,7 @@
         <w:rPr>
           <w:lang w:val="en-GB"/>
         </w:rPr>
-        <w:t xml:space="preserve">Type </w:t>
-      </w:r>
-      <w:proofErr w:type="spellStart"/>
-      <w:r>
-        <w:rPr>
-          <w:lang w:val="en-GB"/>
-        </w:rPr>
-        <w:t>dir</w:t>
-      </w:r>
-      <w:proofErr w:type="spellEnd"/>
-      <w:r>
-        <w:rPr>
-          <w:lang w:val="en-GB"/>
-        </w:rPr>
-        <w:t xml:space="preserve"> and press enter</w:t>
+        <w:t>Type dir and press enter</w:t>
       </w:r>
     </w:p>
     <w:p>
@@ -202,21 +174,85 @@
         <w:rPr>
           <w:lang w:val="en-GB"/>
         </w:rPr>
-        <w:t xml:space="preserve">For each of the listed files, type git add [filename] (this can also be </w:t>
+        <w:t>For each of the listed files, type git add [filename] (this can also be foldername/) and press enter</w:t>
       </w:r>
-      <w:proofErr w:type="spellStart"/>
+    </w:p>
+    <w:p>
+      <w:pPr>
+        <w:rPr>
+          <w:lang w:val="en-GB"/>
+        </w:rPr>
+      </w:pPr>
+    </w:p>
+    <w:p>
+      <w:pPr>
+        <w:rPr>
+          <w:b/>
+          <w:bCs/>
+          <w:lang w:val="en-GB"/>
+        </w:rPr>
+      </w:pPr>
       <w:r>
         <w:rPr>
-          <w:lang w:val="en-GB"/>
-        </w:rPr>
-        <w:t>foldername</w:t>
+          <w:b/>
+          <w:bCs/>
+          <w:lang w:val="en-GB"/>
+        </w:rPr>
+        <w:t>Commit current staging area to the (offline) GIT repository:</w:t>
       </w:r>
-      <w:proofErr w:type="spellEnd"/>
+    </w:p>
+    <w:p>
+      <w:pPr>
+        <w:pStyle w:val="ListParagraph"/>
+        <w:numPr>
+          <w:ilvl w:val="0"/>
+          <w:numId w:val="4"/>
+        </w:numPr>
+        <w:rPr>
+          <w:lang w:val="en-GB"/>
+        </w:rPr>
+      </w:pPr>
       <w:r>
         <w:rPr>
           <w:lang w:val="en-GB"/>
         </w:rPr>
-        <w:t>/) and press enter</w:t>
+        <w:t>Open command prompt</w:t>
+      </w:r>
+    </w:p>
+    <w:p>
+      <w:pPr>
+        <w:pStyle w:val="ListParagraph"/>
+        <w:numPr>
+          <w:ilvl w:val="0"/>
+          <w:numId w:val="4"/>
+        </w:numPr>
+        <w:rPr>
+          <w:lang w:val="en-GB"/>
+        </w:rPr>
+      </w:pPr>
+      <w:r>
+        <w:rPr>
+          <w:lang w:val="en-GB"/>
+        </w:rPr>
+        <w:t>Go to the initialized working directory in which you want to commit the staging area to the (offline) GIT repository</w:t>
+      </w:r>
+    </w:p>
+    <w:p>
+      <w:pPr>
+        <w:pStyle w:val="ListParagraph"/>
+        <w:numPr>
+          <w:ilvl w:val="0"/>
+          <w:numId w:val="4"/>
+        </w:numPr>
+        <w:rPr>
+          <w:lang w:val="en-GB"/>
+        </w:rPr>
+      </w:pPr>
+      <w:r>
+        <w:rPr>
+          <w:lang w:val="en-GB"/>
+        </w:rPr>
+        <w:t>Type git add -m "Message" (replacing Message with an informative message about the current update).</w:t>
       </w:r>
     </w:p>
     <w:sectPr>
@@ -232,6 +268,119 @@
 <file path=word/numbering.xml><?xml version="1.0" encoding="utf-8"?>
 <w:numbering xmlns:wpc="http://schemas.microsoft.com/office/word/2010/wordprocessingCanvas" xmlns:cx="http://schemas.microsoft.com/office/drawing/2014/chartex" xmlns:cx1="http://schemas.microsoft.com/office/drawing/2015/9/8/chartex" xmlns:cx2="http://schemas.microsoft.com/office/drawing/2015/10/21/chartex" xmlns:cx3="http://schemas.microsoft.com/office/drawing/2016/5/9/chartex" xmlns:cx4="http://schemas.microsoft.com/office/drawing/2016/5/10/chartex" xmlns:cx5="http://schemas.microsoft.com/office/drawing/2016/5/11/chartex" xmlns:cx6="http://schemas.microsoft.com/office/drawing/2016/5/12/chartex" xmlns:cx7="http://schemas.microsoft.com/office/drawing/2016/5/13/chartex" xmlns:cx8="http://schemas.microsoft.com/office/drawing/2016/5/14/chartex" xmlns:mc="http://schemas.openxmlformats.org/markup-compatibility/2006" xmlns:aink="http://schemas.microsoft.com/office/drawing/2016/ink" xmlns:am3d="http://schemas.microsoft.com/office/drawing/2017/model3d" xmlns:o="urn:schemas-microsoft-com:office:office" xmlns:r="http://schemas.openxmlformats.org/officeDocument/2006/relationships" xmlns:m="http://schemas.openxmlformats.org/officeDocument/2006/math" xmlns:v="urn:schemas-microsoft-com:vml" xmlns:wp14="http://schemas.microsoft.com/office/word/2010/wordprocessingDrawing" xmlns:wp="http://schemas.openxmlformats.org/drawingml/2006/wordprocessingDrawing" xmlns:w10="urn:schemas-microsoft-com:office:word" xmlns:w="http://schemas.openxmlformats.org/wordprocessingml/2006/main" xmlns:w14="http://schemas.microsoft.com/office/word/2010/wordml" xmlns:w15="http://schemas.microsoft.com/office/word/2012/wordml" xmlns:w16cex="http://schemas.microsoft.com/office/word/2018/wordml/cex" xmlns:w16cid="http://schemas.microsoft.com/office/word/2016/wordml/cid" xmlns:w16="http://schemas.microsoft.com/office/word/2018/wordml" xmlns:w16sdtdh="http://schemas.microsoft.com/office/word/2020/wordml/sdtdatahash" xmlns:w16se="http://schemas.microsoft.com/office/word/2015/wordml/symex" xmlns:wpg="http://schemas.microsoft.com/office/word/2010/wordprocessingGroup" xmlns:wpi="http://schemas.microsoft.com/office/word/2010/wordprocessingInk" xmlns:wne="http://schemas.microsoft.com/office/word/2006/wordml" xmlns:wps="http://schemas.microsoft.com/office/word/2010/wordprocessingShape" mc:Ignorable="w14 w15 w16se w16cid w16 w16cex w16sdtdh wp14">
   <w:abstractNum w:abstractNumId="0" w15:restartNumberingAfterBreak="0">
+    <w:nsid w:val="4433130B"/>
+    <w:multiLevelType w:val="hybridMultilevel"/>
+    <w:tmpl w:val="7E587D02"/>
+    <w:lvl w:ilvl="0" w:tplc="20000001">
+      <w:start w:val="1"/>
+      <w:numFmt w:val="bullet"/>
+      <w:lvlText w:val=""/>
+      <w:lvlJc w:val="left"/>
+      <w:pPr>
+        <w:ind w:left="720" w:hanging="360"/>
+      </w:pPr>
+      <w:rPr>
+        <w:rFonts w:ascii="Symbol" w:hAnsi="Symbol" w:hint="default"/>
+      </w:rPr>
+    </w:lvl>
+    <w:lvl w:ilvl="1" w:tplc="20000003" w:tentative="1">
+      <w:start w:val="1"/>
+      <w:numFmt w:val="bullet"/>
+      <w:lvlText w:val="o"/>
+      <w:lvlJc w:val="left"/>
+      <w:pPr>
+        <w:ind w:left="1440" w:hanging="360"/>
+      </w:pPr>
+      <w:rPr>
+        <w:rFonts w:ascii="Courier New" w:hAnsi="Courier New" w:cs="Courier New" w:hint="default"/>
+      </w:rPr>
+    </w:lvl>
+    <w:lvl w:ilvl="2" w:tplc="20000005" w:tentative="1">
+      <w:start w:val="1"/>
+      <w:numFmt w:val="bullet"/>
+      <w:lvlText w:val=""/>
+      <w:lvlJc w:val="left"/>
+      <w:pPr>
+        <w:ind w:left="2160" w:hanging="360"/>
+      </w:pPr>
+      <w:rPr>
+        <w:rFonts w:ascii="Wingdings" w:hAnsi="Wingdings" w:hint="default"/>
+      </w:rPr>
+    </w:lvl>
+    <w:lvl w:ilvl="3" w:tplc="20000001" w:tentative="1">
+      <w:start w:val="1"/>
+      <w:numFmt w:val="bullet"/>
+      <w:lvlText w:val=""/>
+      <w:lvlJc w:val="left"/>
+      <w:pPr>
+        <w:ind w:left="2880" w:hanging="360"/>
+      </w:pPr>
+      <w:rPr>
+        <w:rFonts w:ascii="Symbol" w:hAnsi="Symbol" w:hint="default"/>
+      </w:rPr>
+    </w:lvl>
+    <w:lvl w:ilvl="4" w:tplc="20000003" w:tentative="1">
+      <w:start w:val="1"/>
+      <w:numFmt w:val="bullet"/>
+      <w:lvlText w:val="o"/>
+      <w:lvlJc w:val="left"/>
+      <w:pPr>
+        <w:ind w:left="3600" w:hanging="360"/>
+      </w:pPr>
+      <w:rPr>
+        <w:rFonts w:ascii="Courier New" w:hAnsi="Courier New" w:cs="Courier New" w:hint="default"/>
+      </w:rPr>
+    </w:lvl>
+    <w:lvl w:ilvl="5" w:tplc="20000005" w:tentative="1">
+      <w:start w:val="1"/>
+      <w:numFmt w:val="bullet"/>
+      <w:lvlText w:val=""/>
+      <w:lvlJc w:val="left"/>
+      <w:pPr>
+        <w:ind w:left="4320" w:hanging="360"/>
+      </w:pPr>
+      <w:rPr>
+        <w:rFonts w:ascii="Wingdings" w:hAnsi="Wingdings" w:hint="default"/>
+      </w:rPr>
+    </w:lvl>
+    <w:lvl w:ilvl="6" w:tplc="20000001" w:tentative="1">
+      <w:start w:val="1"/>
+      <w:numFmt w:val="bullet"/>
+      <w:lvlText w:val=""/>
+      <w:lvlJc w:val="left"/>
+      <w:pPr>
+        <w:ind w:left="5040" w:hanging="360"/>
+      </w:pPr>
+      <w:rPr>
+        <w:rFonts w:ascii="Symbol" w:hAnsi="Symbol" w:hint="default"/>
+      </w:rPr>
+    </w:lvl>
+    <w:lvl w:ilvl="7" w:tplc="20000003" w:tentative="1">
+      <w:start w:val="1"/>
+      <w:numFmt w:val="bullet"/>
+      <w:lvlText w:val="o"/>
+      <w:lvlJc w:val="left"/>
+      <w:pPr>
+        <w:ind w:left="5760" w:hanging="360"/>
+      </w:pPr>
+      <w:rPr>
+        <w:rFonts w:ascii="Courier New" w:hAnsi="Courier New" w:cs="Courier New" w:hint="default"/>
+      </w:rPr>
+    </w:lvl>
+    <w:lvl w:ilvl="8" w:tplc="20000005" w:tentative="1">
+      <w:start w:val="1"/>
+      <w:numFmt w:val="bullet"/>
+      <w:lvlText w:val=""/>
+      <w:lvlJc w:val="left"/>
+      <w:pPr>
+        <w:ind w:left="6480" w:hanging="360"/>
+      </w:pPr>
+      <w:rPr>
+        <w:rFonts w:ascii="Wingdings" w:hAnsi="Wingdings" w:hint="default"/>
+      </w:rPr>
+    </w:lvl>
+  </w:abstractNum>
+  <w:abstractNum w:abstractNumId="1" w15:restartNumberingAfterBreak="0">
     <w:nsid w:val="4701324D"/>
     <w:multiLevelType w:val="hybridMultilevel"/>
     <w:tmpl w:val="DF2E9818"/>
@@ -344,7 +493,7 @@
       </w:rPr>
     </w:lvl>
   </w:abstractNum>
-  <w:abstractNum w:abstractNumId="1" w15:restartNumberingAfterBreak="0">
+  <w:abstractNum w:abstractNumId="2" w15:restartNumberingAfterBreak="0">
     <w:nsid w:val="5D350998"/>
     <w:multiLevelType w:val="hybridMultilevel"/>
     <w:tmpl w:val="6BD0948E"/>
@@ -457,7 +606,7 @@
       </w:rPr>
     </w:lvl>
   </w:abstractNum>
-  <w:abstractNum w:abstractNumId="2" w15:restartNumberingAfterBreak="0">
+  <w:abstractNum w:abstractNumId="3" w15:restartNumberingAfterBreak="0">
     <w:nsid w:val="66633DD5"/>
     <w:multiLevelType w:val="hybridMultilevel"/>
     <w:tmpl w:val="A5EA9A96"/>
@@ -571,13 +720,16 @@
     </w:lvl>
   </w:abstractNum>
   <w:num w:numId="1">
+    <w:abstractNumId w:val="3"/>
+  </w:num>
+  <w:num w:numId="2">
+    <w:abstractNumId w:val="1"/>
+  </w:num>
+  <w:num w:numId="3">
     <w:abstractNumId w:val="2"/>
   </w:num>
-  <w:num w:numId="2">
+  <w:num w:numId="4">
     <w:abstractNumId w:val="0"/>
-  </w:num>
-  <w:num w:numId="3">
-    <w:abstractNumId w:val="1"/>
   </w:num>
 </w:numbering>
 </file>

</xml_diff>

<commit_message>
add instructions for usefull git workflow commands to the file: Tutorial GIT main workflow.docx
</commit_message>
<xml_diff>
--- a/Tutorial GIT main workflow.docx
+++ b/Tutorial GIT main workflow.docx
@@ -254,6 +254,168 @@
         </w:rPr>
         <w:t>Type git add -m "Message" (replacing Message with an informative message about the current update).</w:t>
       </w:r>
+    </w:p>
+    <w:p>
+      <w:pPr>
+        <w:rPr>
+          <w:b/>
+          <w:bCs/>
+          <w:lang w:val="en-GB"/>
+        </w:rPr>
+      </w:pPr>
+      <w:r>
+        <w:rPr>
+          <w:b/>
+          <w:bCs/>
+          <w:lang w:val="en-GB"/>
+        </w:rPr>
+        <w:t>Some useful git commands (for command prompt) during the workflow:</w:t>
+      </w:r>
+    </w:p>
+    <w:p>
+      <w:pPr>
+        <w:pStyle w:val="ListParagraph"/>
+        <w:numPr>
+          <w:ilvl w:val="0"/>
+          <w:numId w:val="5"/>
+        </w:numPr>
+        <w:rPr>
+          <w:b/>
+          <w:bCs/>
+          <w:lang w:val="en-GB"/>
+        </w:rPr>
+      </w:pPr>
+      <w:r>
+        <w:rPr>
+          <w:lang w:val="en-GB"/>
+        </w:rPr>
+        <w:t>Use git status to check for unstaged modified files, new files and/or uncommeted newly staged files</w:t>
+      </w:r>
+    </w:p>
+    <w:p>
+      <w:pPr>
+        <w:pStyle w:val="ListParagraph"/>
+        <w:numPr>
+          <w:ilvl w:val="0"/>
+          <w:numId w:val="5"/>
+        </w:numPr>
+        <w:rPr>
+          <w:b/>
+          <w:bCs/>
+          <w:lang w:val="en-GB"/>
+        </w:rPr>
+      </w:pPr>
+      <w:r>
+        <w:rPr>
+          <w:lang w:val="en-GB"/>
+        </w:rPr>
+        <w:t>Use git log, to view to tracked changes (+ log messages) to the repository</w:t>
+      </w:r>
+    </w:p>
+    <w:p>
+      <w:pPr>
+        <w:pStyle w:val="ListParagraph"/>
+        <w:numPr>
+          <w:ilvl w:val="0"/>
+          <w:numId w:val="5"/>
+        </w:numPr>
+        <w:rPr>
+          <w:b/>
+          <w:bCs/>
+          <w:lang w:val="en-GB"/>
+        </w:rPr>
+      </w:pPr>
+      <w:r>
+        <w:rPr>
+          <w:lang w:val="en-GB"/>
+        </w:rPr>
+        <w:t>Use git diff to see any file changes in your working directory</w:t>
+      </w:r>
+    </w:p>
+    <w:p>
+      <w:pPr>
+        <w:pStyle w:val="ListParagraph"/>
+        <w:numPr>
+          <w:ilvl w:val="0"/>
+          <w:numId w:val="5"/>
+        </w:numPr>
+        <w:rPr>
+          <w:b/>
+          <w:bCs/>
+          <w:lang w:val="en-GB"/>
+        </w:rPr>
+      </w:pPr>
+      <w:r>
+        <w:rPr>
+          <w:lang w:val="en-GB"/>
+        </w:rPr>
+        <w:t xml:space="preserve">Use git diff </w:t>
+      </w:r>
+      <w:r>
+        <w:rPr>
+          <w:lang w:val="en-GB"/>
+        </w:rPr>
+        <w:t xml:space="preserve">]filename[ </w:t>
+      </w:r>
+      <w:r>
+        <w:rPr>
+          <w:lang w:val="en-GB"/>
+        </w:rPr>
+        <w:t xml:space="preserve">to see any file changes </w:t>
+      </w:r>
+      <w:r>
+        <w:rPr>
+          <w:lang w:val="en-GB"/>
+        </w:rPr>
+        <w:t>to a specific file</w:t>
+      </w:r>
+    </w:p>
+    <w:p>
+      <w:pPr>
+        <w:rPr>
+          <w:b/>
+          <w:bCs/>
+          <w:u w:val="single"/>
+          <w:lang w:val="en-GB"/>
+        </w:rPr>
+      </w:pPr>
+      <w:r>
+        <w:rPr>
+          <w:b/>
+          <w:bCs/>
+          <w:u w:val="single"/>
+          <w:lang w:val="en-GB"/>
+        </w:rPr>
+        <w:t xml:space="preserve">If your filenames include whitespace, use "", e.g., </w:t>
+      </w:r>
+      <w:r>
+        <w:rPr>
+          <w:b/>
+          <w:bCs/>
+          <w:u w:val="single"/>
+          <w:lang w:val="en-GB"/>
+        </w:rPr>
+        <w:t>"Tutorial authentication and pushing to github.docx"</w:t>
+      </w:r>
+      <w:r>
+        <w:rPr>
+          <w:b/>
+          <w:bCs/>
+          <w:u w:val="single"/>
+          <w:lang w:val="en-GB"/>
+        </w:rPr>
+        <w:t xml:space="preserve"> or it will only use the first word (i.e., until the first whitespace) as the filename (and most likely not recognize it as an existing file).</w:t>
+      </w:r>
+    </w:p>
+    <w:p>
+      <w:pPr>
+        <w:pStyle w:val="ListParagraph"/>
+        <w:rPr>
+          <w:b/>
+          <w:bCs/>
+          <w:lang w:val="en-GB"/>
+        </w:rPr>
+      </w:pPr>
     </w:p>
     <w:sectPr>
       <w:pgSz w:w="11906" w:h="16838"/>
@@ -268,6 +430,119 @@
 <file path=word/numbering.xml><?xml version="1.0" encoding="utf-8"?>
 <w:numbering xmlns:wpc="http://schemas.microsoft.com/office/word/2010/wordprocessingCanvas" xmlns:cx="http://schemas.microsoft.com/office/drawing/2014/chartex" xmlns:cx1="http://schemas.microsoft.com/office/drawing/2015/9/8/chartex" xmlns:cx2="http://schemas.microsoft.com/office/drawing/2015/10/21/chartex" xmlns:cx3="http://schemas.microsoft.com/office/drawing/2016/5/9/chartex" xmlns:cx4="http://schemas.microsoft.com/office/drawing/2016/5/10/chartex" xmlns:cx5="http://schemas.microsoft.com/office/drawing/2016/5/11/chartex" xmlns:cx6="http://schemas.microsoft.com/office/drawing/2016/5/12/chartex" xmlns:cx7="http://schemas.microsoft.com/office/drawing/2016/5/13/chartex" xmlns:cx8="http://schemas.microsoft.com/office/drawing/2016/5/14/chartex" xmlns:mc="http://schemas.openxmlformats.org/markup-compatibility/2006" xmlns:aink="http://schemas.microsoft.com/office/drawing/2016/ink" xmlns:am3d="http://schemas.microsoft.com/office/drawing/2017/model3d" xmlns:o="urn:schemas-microsoft-com:office:office" xmlns:r="http://schemas.openxmlformats.org/officeDocument/2006/relationships" xmlns:m="http://schemas.openxmlformats.org/officeDocument/2006/math" xmlns:v="urn:schemas-microsoft-com:vml" xmlns:wp14="http://schemas.microsoft.com/office/word/2010/wordprocessingDrawing" xmlns:wp="http://schemas.openxmlformats.org/drawingml/2006/wordprocessingDrawing" xmlns:w10="urn:schemas-microsoft-com:office:word" xmlns:w="http://schemas.openxmlformats.org/wordprocessingml/2006/main" xmlns:w14="http://schemas.microsoft.com/office/word/2010/wordml" xmlns:w15="http://schemas.microsoft.com/office/word/2012/wordml" xmlns:w16cex="http://schemas.microsoft.com/office/word/2018/wordml/cex" xmlns:w16cid="http://schemas.microsoft.com/office/word/2016/wordml/cid" xmlns:w16="http://schemas.microsoft.com/office/word/2018/wordml" xmlns:w16sdtdh="http://schemas.microsoft.com/office/word/2020/wordml/sdtdatahash" xmlns:w16se="http://schemas.microsoft.com/office/word/2015/wordml/symex" xmlns:wpg="http://schemas.microsoft.com/office/word/2010/wordprocessingGroup" xmlns:wpi="http://schemas.microsoft.com/office/word/2010/wordprocessingInk" xmlns:wne="http://schemas.microsoft.com/office/word/2006/wordml" xmlns:wps="http://schemas.microsoft.com/office/word/2010/wordprocessingShape" mc:Ignorable="w14 w15 w16se w16cid w16 w16cex w16sdtdh wp14">
   <w:abstractNum w:abstractNumId="0" w15:restartNumberingAfterBreak="0">
+    <w:nsid w:val="071C7F71"/>
+    <w:multiLevelType w:val="hybridMultilevel"/>
+    <w:tmpl w:val="EB84C4B0"/>
+    <w:lvl w:ilvl="0" w:tplc="20000001">
+      <w:start w:val="1"/>
+      <w:numFmt w:val="bullet"/>
+      <w:lvlText w:val=""/>
+      <w:lvlJc w:val="left"/>
+      <w:pPr>
+        <w:ind w:left="720" w:hanging="360"/>
+      </w:pPr>
+      <w:rPr>
+        <w:rFonts w:ascii="Symbol" w:hAnsi="Symbol" w:hint="default"/>
+      </w:rPr>
+    </w:lvl>
+    <w:lvl w:ilvl="1" w:tplc="20000003" w:tentative="1">
+      <w:start w:val="1"/>
+      <w:numFmt w:val="bullet"/>
+      <w:lvlText w:val="o"/>
+      <w:lvlJc w:val="left"/>
+      <w:pPr>
+        <w:ind w:left="1440" w:hanging="360"/>
+      </w:pPr>
+      <w:rPr>
+        <w:rFonts w:ascii="Courier New" w:hAnsi="Courier New" w:cs="Courier New" w:hint="default"/>
+      </w:rPr>
+    </w:lvl>
+    <w:lvl w:ilvl="2" w:tplc="20000005" w:tentative="1">
+      <w:start w:val="1"/>
+      <w:numFmt w:val="bullet"/>
+      <w:lvlText w:val=""/>
+      <w:lvlJc w:val="left"/>
+      <w:pPr>
+        <w:ind w:left="2160" w:hanging="360"/>
+      </w:pPr>
+      <w:rPr>
+        <w:rFonts w:ascii="Wingdings" w:hAnsi="Wingdings" w:hint="default"/>
+      </w:rPr>
+    </w:lvl>
+    <w:lvl w:ilvl="3" w:tplc="20000001" w:tentative="1">
+      <w:start w:val="1"/>
+      <w:numFmt w:val="bullet"/>
+      <w:lvlText w:val=""/>
+      <w:lvlJc w:val="left"/>
+      <w:pPr>
+        <w:ind w:left="2880" w:hanging="360"/>
+      </w:pPr>
+      <w:rPr>
+        <w:rFonts w:ascii="Symbol" w:hAnsi="Symbol" w:hint="default"/>
+      </w:rPr>
+    </w:lvl>
+    <w:lvl w:ilvl="4" w:tplc="20000003" w:tentative="1">
+      <w:start w:val="1"/>
+      <w:numFmt w:val="bullet"/>
+      <w:lvlText w:val="o"/>
+      <w:lvlJc w:val="left"/>
+      <w:pPr>
+        <w:ind w:left="3600" w:hanging="360"/>
+      </w:pPr>
+      <w:rPr>
+        <w:rFonts w:ascii="Courier New" w:hAnsi="Courier New" w:cs="Courier New" w:hint="default"/>
+      </w:rPr>
+    </w:lvl>
+    <w:lvl w:ilvl="5" w:tplc="20000005" w:tentative="1">
+      <w:start w:val="1"/>
+      <w:numFmt w:val="bullet"/>
+      <w:lvlText w:val=""/>
+      <w:lvlJc w:val="left"/>
+      <w:pPr>
+        <w:ind w:left="4320" w:hanging="360"/>
+      </w:pPr>
+      <w:rPr>
+        <w:rFonts w:ascii="Wingdings" w:hAnsi="Wingdings" w:hint="default"/>
+      </w:rPr>
+    </w:lvl>
+    <w:lvl w:ilvl="6" w:tplc="20000001" w:tentative="1">
+      <w:start w:val="1"/>
+      <w:numFmt w:val="bullet"/>
+      <w:lvlText w:val=""/>
+      <w:lvlJc w:val="left"/>
+      <w:pPr>
+        <w:ind w:left="5040" w:hanging="360"/>
+      </w:pPr>
+      <w:rPr>
+        <w:rFonts w:ascii="Symbol" w:hAnsi="Symbol" w:hint="default"/>
+      </w:rPr>
+    </w:lvl>
+    <w:lvl w:ilvl="7" w:tplc="20000003" w:tentative="1">
+      <w:start w:val="1"/>
+      <w:numFmt w:val="bullet"/>
+      <w:lvlText w:val="o"/>
+      <w:lvlJc w:val="left"/>
+      <w:pPr>
+        <w:ind w:left="5760" w:hanging="360"/>
+      </w:pPr>
+      <w:rPr>
+        <w:rFonts w:ascii="Courier New" w:hAnsi="Courier New" w:cs="Courier New" w:hint="default"/>
+      </w:rPr>
+    </w:lvl>
+    <w:lvl w:ilvl="8" w:tplc="20000005" w:tentative="1">
+      <w:start w:val="1"/>
+      <w:numFmt w:val="bullet"/>
+      <w:lvlText w:val=""/>
+      <w:lvlJc w:val="left"/>
+      <w:pPr>
+        <w:ind w:left="6480" w:hanging="360"/>
+      </w:pPr>
+      <w:rPr>
+        <w:rFonts w:ascii="Wingdings" w:hAnsi="Wingdings" w:hint="default"/>
+      </w:rPr>
+    </w:lvl>
+  </w:abstractNum>
+  <w:abstractNum w:abstractNumId="1" w15:restartNumberingAfterBreak="0">
     <w:nsid w:val="4433130B"/>
     <w:multiLevelType w:val="hybridMultilevel"/>
     <w:tmpl w:val="7E587D02"/>
@@ -380,7 +655,7 @@
       </w:rPr>
     </w:lvl>
   </w:abstractNum>
-  <w:abstractNum w:abstractNumId="1" w15:restartNumberingAfterBreak="0">
+  <w:abstractNum w:abstractNumId="2" w15:restartNumberingAfterBreak="0">
     <w:nsid w:val="4701324D"/>
     <w:multiLevelType w:val="hybridMultilevel"/>
     <w:tmpl w:val="DF2E9818"/>
@@ -493,7 +768,7 @@
       </w:rPr>
     </w:lvl>
   </w:abstractNum>
-  <w:abstractNum w:abstractNumId="2" w15:restartNumberingAfterBreak="0">
+  <w:abstractNum w:abstractNumId="3" w15:restartNumberingAfterBreak="0">
     <w:nsid w:val="5D350998"/>
     <w:multiLevelType w:val="hybridMultilevel"/>
     <w:tmpl w:val="6BD0948E"/>
@@ -606,7 +881,7 @@
       </w:rPr>
     </w:lvl>
   </w:abstractNum>
-  <w:abstractNum w:abstractNumId="3" w15:restartNumberingAfterBreak="0">
+  <w:abstractNum w:abstractNumId="4" w15:restartNumberingAfterBreak="0">
     <w:nsid w:val="66633DD5"/>
     <w:multiLevelType w:val="hybridMultilevel"/>
     <w:tmpl w:val="A5EA9A96"/>
@@ -720,15 +995,18 @@
     </w:lvl>
   </w:abstractNum>
   <w:num w:numId="1">
+    <w:abstractNumId w:val="4"/>
+  </w:num>
+  <w:num w:numId="2">
+    <w:abstractNumId w:val="2"/>
+  </w:num>
+  <w:num w:numId="3">
     <w:abstractNumId w:val="3"/>
   </w:num>
-  <w:num w:numId="2">
+  <w:num w:numId="4">
     <w:abstractNumId w:val="1"/>
   </w:num>
-  <w:num w:numId="3">
-    <w:abstractNumId w:val="2"/>
-  </w:num>
-  <w:num w:numId="4">
+  <w:num w:numId="5">
     <w:abstractNumId w:val="0"/>
   </w:num>
 </w:numbering>

</xml_diff>

<commit_message>
added 'git add .' alternative of adding all files
</commit_message>
<xml_diff>
--- a/Tutorial GIT main workflow.docx
+++ b/Tutorial GIT main workflow.docx
@@ -175,6 +175,33 @@
           <w:lang w:val="en-GB"/>
         </w:rPr>
         <w:t>For each of the listed files, type git add [filename] (this can also be foldername/) and press enter</w:t>
+      </w:r>
+    </w:p>
+    <w:p>
+      <w:pPr>
+        <w:pStyle w:val="ListParagraph"/>
+        <w:numPr>
+          <w:ilvl w:val="0"/>
+          <w:numId w:val="3"/>
+        </w:numPr>
+        <w:rPr>
+          <w:lang w:val="en-GB"/>
+        </w:rPr>
+      </w:pPr>
+      <w:r>
+        <w:rPr>
+          <w:b/>
+          <w:bCs/>
+          <w:u w:val="single"/>
+          <w:lang w:val="en-GB"/>
+        </w:rPr>
+        <w:t xml:space="preserve">Or better yet: </w:t>
+      </w:r>
+      <w:r>
+        <w:rPr>
+          <w:lang w:val="en-GB"/>
+        </w:rPr>
+        <w:t>when you’re sure you want to add all files use “git add .”</w:t>
       </w:r>
     </w:p>
     <w:p>

</xml_diff>

<commit_message>
corrected add into commit under 'Commit current staging area to the (offline) GIT repository'
</commit_message>
<xml_diff>
--- a/Tutorial GIT main workflow.docx
+++ b/Tutorial GIT main workflow.docx
@@ -279,7 +279,19 @@
         <w:rPr>
           <w:lang w:val="en-GB"/>
         </w:rPr>
-        <w:t>Type git add -m "Message" (replacing Message with an informative message about the current update).</w:t>
+        <w:t xml:space="preserve">Type git </w:t>
+      </w:r>
+      <w:r>
+        <w:rPr>
+          <w:lang w:val="en-GB"/>
+        </w:rPr>
+        <w:t>commit</w:t>
+      </w:r>
+      <w:r>
+        <w:rPr>
+          <w:lang w:val="en-GB"/>
+        </w:rPr>
+        <w:t xml:space="preserve"> -m "Message" (replacing Message with an informative message about the current update).</w:t>
       </w:r>
     </w:p>
     <w:p>
@@ -376,25 +388,7 @@
         <w:rPr>
           <w:lang w:val="en-GB"/>
         </w:rPr>
-        <w:t xml:space="preserve">Use git diff </w:t>
-      </w:r>
-      <w:r>
-        <w:rPr>
-          <w:lang w:val="en-GB"/>
-        </w:rPr>
-        <w:t xml:space="preserve">]filename[ </w:t>
-      </w:r>
-      <w:r>
-        <w:rPr>
-          <w:lang w:val="en-GB"/>
-        </w:rPr>
-        <w:t xml:space="preserve">to see any file changes </w:t>
-      </w:r>
-      <w:r>
-        <w:rPr>
-          <w:lang w:val="en-GB"/>
-        </w:rPr>
-        <w:t>to a specific file</w:t>
+        <w:t>Use git diff ]filename[ to see any file changes to a specific file</w:t>
       </w:r>
     </w:p>
     <w:p>
@@ -413,16 +407,7 @@
           <w:u w:val="single"/>
           <w:lang w:val="en-GB"/>
         </w:rPr>
-        <w:t xml:space="preserve">If your filenames include whitespace, use "", e.g., </w:t>
-      </w:r>
-      <w:r>
-        <w:rPr>
-          <w:b/>
-          <w:bCs/>
-          <w:u w:val="single"/>
-          <w:lang w:val="en-GB"/>
-        </w:rPr>
-        <w:t>"Tutorial authentication and pushing to github.docx"</w:t>
+        <w:t>If your filenames include whitespace, use "", e.g., "Tutorial authentication and pushing to github.docx"</w:t>
       </w:r>
       <w:r>
         <w:rPr>

</xml_diff>